<commit_message>
ECOSCOM-1017 - Orders template can't be processed
</commit_message>
<xml_diff>
--- a/orders-repo/src/main/resources/alfresco/module/orders-repo/bootstrap/templates/orders_form_template.docx
+++ b/orders-repo/src/main/resources/alfresco/module/orders-repo/bootstrap/templates/orders_form_template.docx
@@ -1,10 +1,10 @@
 
 <file path=word/document.xml><?xml version="1.0" encoding="utf-8"?>
-<w:document xmlns:wpc="http://schemas.microsoft.com/office/word/2010/wordprocessingCanvas" xmlns:mo="http://schemas.microsoft.com/office/mac/office/2008/main" xmlns:mc="http://schemas.openxmlformats.org/markup-compatibility/2006" xmlns:mv="urn:schemas-microsoft-com:mac:vml" xmlns:o="urn:schemas-microsoft-com:office:office" xmlns:r="http://schemas.openxmlformats.org/officeDocument/2006/relationships" xmlns:m="http://schemas.openxmlformats.org/officeDocument/2006/math" xmlns:v="urn:schemas-microsoft-com:vml" xmlns:wp14="http://schemas.microsoft.com/office/word/2010/wordprocessingDrawing" xmlns:wp="http://schemas.openxmlformats.org/drawingml/2006/wordprocessingDrawing" xmlns:w10="urn:schemas-microsoft-com:office:word" xmlns:w="http://schemas.openxmlformats.org/wordprocessingml/2006/main" xmlns:w14="http://schemas.microsoft.com/office/word/2010/wordml" xmlns:w15="http://schemas.microsoft.com/office/word/2012/wordml" xmlns:wpg="http://schemas.microsoft.com/office/word/2010/wordprocessingGroup" xmlns:wpi="http://schemas.microsoft.com/office/word/2010/wordprocessingInk" xmlns:wne="http://schemas.microsoft.com/office/word/2006/wordml" xmlns:wps="http://schemas.microsoft.com/office/word/2010/wordprocessingShape" mc:Ignorable="w14 w15 wp14">
+<w:document xmlns:wpc="http://schemas.microsoft.com/office/word/2010/wordprocessingCanvas" xmlns:cx="http://schemas.microsoft.com/office/drawing/2014/chartex" xmlns:cx1="http://schemas.microsoft.com/office/drawing/2015/9/8/chartex" xmlns:cx2="http://schemas.microsoft.com/office/drawing/2015/10/21/chartex" xmlns:cx3="http://schemas.microsoft.com/office/drawing/2016/5/9/chartex" xmlns:cx4="http://schemas.microsoft.com/office/drawing/2016/5/10/chartex" xmlns:cx5="http://schemas.microsoft.com/office/drawing/2016/5/11/chartex" xmlns:cx6="http://schemas.microsoft.com/office/drawing/2016/5/12/chartex" xmlns:cx7="http://schemas.microsoft.com/office/drawing/2016/5/13/chartex" xmlns:cx8="http://schemas.microsoft.com/office/drawing/2016/5/14/chartex" xmlns:mc="http://schemas.openxmlformats.org/markup-compatibility/2006" xmlns:aink="http://schemas.microsoft.com/office/drawing/2016/ink" xmlns:am3d="http://schemas.microsoft.com/office/drawing/2017/model3d" xmlns:o="urn:schemas-microsoft-com:office:office" xmlns:r="http://schemas.openxmlformats.org/officeDocument/2006/relationships" xmlns:m="http://schemas.openxmlformats.org/officeDocument/2006/math" xmlns:v="urn:schemas-microsoft-com:vml" xmlns:wp14="http://schemas.microsoft.com/office/word/2010/wordprocessingDrawing" xmlns:wp="http://schemas.openxmlformats.org/drawingml/2006/wordprocessingDrawing" xmlns:w10="urn:schemas-microsoft-com:office:word" xmlns:w="http://schemas.openxmlformats.org/wordprocessingml/2006/main" xmlns:w14="http://schemas.microsoft.com/office/word/2010/wordml" xmlns:w15="http://schemas.microsoft.com/office/word/2012/wordml" xmlns:w16se="http://schemas.microsoft.com/office/word/2015/wordml/symex" xmlns:wpg="http://schemas.microsoft.com/office/word/2010/wordprocessingGroup" xmlns:wpi="http://schemas.microsoft.com/office/word/2010/wordprocessingInk" xmlns:wne="http://schemas.microsoft.com/office/word/2006/wordml" xmlns:wps="http://schemas.microsoft.com/office/word/2010/wordprocessingShape" mc:Ignorable="w14 w15 w16se wp14">
   <w:body>
     <w:p>
       <w:pPr>
-        <w:pStyle w:val="Heading1"/>
+        <w:pStyle w:val="1"/>
         <w:jc w:val="center"/>
         <w:rPr>
           <w:lang w:val="en-US"/>
@@ -14,7 +14,23 @@
         <w:rPr>
           <w:lang w:val="en-US"/>
         </w:rPr>
-        <w:t>${document.properties[</w:t>
+        <w:t>${</w:t>
+      </w:r>
+      <w:proofErr w:type="spellStart"/>
+      <w:proofErr w:type="gramStart"/>
+      <w:r>
+        <w:rPr>
+          <w:lang w:val="en-US"/>
+        </w:rPr>
+        <w:t>document.properties</w:t>
+      </w:r>
+      <w:proofErr w:type="spellEnd"/>
+      <w:proofErr w:type="gramEnd"/>
+      <w:r>
+        <w:rPr>
+          <w:lang w:val="en-US"/>
+        </w:rPr>
+        <w:t>[</w:t>
       </w:r>
       <w:r>
         <w:rPr>
@@ -22,12 +38,14 @@
         </w:rPr>
         <w:t>"</w:t>
       </w:r>
+      <w:proofErr w:type="spellStart"/>
       <w:r>
         <w:rPr>
           <w:lang w:val="en-US"/>
         </w:rPr>
         <w:t>tk:kind</w:t>
       </w:r>
+      <w:proofErr w:type="spellEnd"/>
       <w:r>
         <w:rPr>
           <w:lang w:val="en-US"/>
@@ -44,7 +62,14 @@
         <w:rPr>
           <w:lang w:val="en-US"/>
         </w:rPr>
-        <w:t>.name</w:t>
+        <w:t>.</w:t>
+      </w:r>
+      <w:proofErr w:type="spellStart"/>
+      <w:r>
+        <w:rPr>
+          <w:lang w:val="en-US"/>
+        </w:rPr>
+        <w:t>name</w:t>
       </w:r>
       <w:r>
         <w:rPr>
@@ -52,6 +77,7 @@
         </w:rPr>
         <w:t>?upper_case</w:t>
       </w:r>
+      <w:proofErr w:type="spellEnd"/>
       <w:r>
         <w:rPr>
           <w:lang w:val="en-US"/>
@@ -61,7 +87,7 @@
     </w:p>
     <w:p>
       <w:pPr>
-        <w:pStyle w:val="BodyText"/>
+        <w:pStyle w:val="a3"/>
         <w:rPr>
           <w:lang w:val="en-US"/>
         </w:rPr>
@@ -69,7 +95,7 @@
     </w:p>
     <w:p>
       <w:pPr>
-        <w:pStyle w:val="BodyText"/>
+        <w:pStyle w:val="a3"/>
         <w:ind w:left="11"/>
         <w:rPr>
           <w:lang w:val="en-US"/>
@@ -78,7 +104,7 @@
     </w:p>
     <w:tbl>
       <w:tblPr>
-        <w:tblStyle w:val="TableGrid"/>
+        <w:tblStyle w:val="af4"/>
         <w:tblW w:w="0" w:type="auto"/>
         <w:tblInd w:w="11" w:type="dxa"/>
         <w:tblBorders>
@@ -102,7 +128,7 @@
           </w:tcPr>
           <w:p>
             <w:pPr>
-              <w:pStyle w:val="BodyText"/>
+              <w:pStyle w:val="a3"/>
               <w:rPr>
                 <w:lang w:val="en-US"/>
               </w:rPr>
@@ -111,20 +137,44 @@
               <w:rPr>
                 <w:lang w:val="en-US"/>
               </w:rPr>
-              <w:t xml:space="preserve">[#[#if </w:t>
-            </w:r>
-            <w:r>
-              <w:rPr>
-                <w:lang w:val="en-US"/>
-              </w:rPr>
-              <w:t>document.properties["</w:t>
-            </w:r>
+              <w:t>[</w:t>
+            </w:r>
+            <w:proofErr w:type="gramStart"/>
+            <w:r>
+              <w:rPr>
+                <w:lang w:val="en-US"/>
+              </w:rPr>
+              <w:t>#[</w:t>
+            </w:r>
+            <w:proofErr w:type="gramEnd"/>
+            <w:r>
+              <w:rPr>
+                <w:lang w:val="en-US"/>
+              </w:rPr>
+              <w:t xml:space="preserve">#if </w:t>
+            </w:r>
+            <w:proofErr w:type="spellStart"/>
+            <w:r>
+              <w:rPr>
+                <w:lang w:val="en-US"/>
+              </w:rPr>
+              <w:t>document.properties</w:t>
+            </w:r>
+            <w:proofErr w:type="spellEnd"/>
+            <w:r>
+              <w:rPr>
+                <w:lang w:val="en-US"/>
+              </w:rPr>
+              <w:t>["</w:t>
+            </w:r>
+            <w:proofErr w:type="spellStart"/>
             <w:r>
               <w:rPr>
                 <w:lang w:val="en-US"/>
               </w:rPr>
               <w:t>orders:creationDate</w:t>
             </w:r>
+            <w:proofErr w:type="spellEnd"/>
             <w:r>
               <w:rPr>
                 <w:lang w:val="en-US"/>
@@ -135,25 +185,83 @@
               <w:rPr>
                 <w:lang w:val="en-US"/>
               </w:rPr>
-              <w:t>?? ]</w:t>
-            </w:r>
-            <w:r>
-              <w:rPr>
-                <w:lang w:val="en-US"/>
-              </w:rPr>
-              <w:t>${document.properties["</w:t>
-            </w:r>
+              <w:t xml:space="preserve">?? </w:t>
+            </w:r>
+            <w:proofErr w:type="gramStart"/>
+            <w:r>
+              <w:rPr>
+                <w:lang w:val="en-US"/>
+              </w:rPr>
+              <w:t>]</w:t>
+            </w:r>
+            <w:r>
+              <w:rPr>
+                <w:lang w:val="en-US"/>
+              </w:rPr>
+              <w:t>$</w:t>
+            </w:r>
+            <w:proofErr w:type="gramEnd"/>
+            <w:r>
+              <w:rPr>
+                <w:lang w:val="en-US"/>
+              </w:rPr>
+              <w:t>{</w:t>
+            </w:r>
+            <w:proofErr w:type="spellStart"/>
+            <w:r>
+              <w:rPr>
+                <w:lang w:val="en-US"/>
+              </w:rPr>
+              <w:t>document.properties</w:t>
+            </w:r>
+            <w:proofErr w:type="spellEnd"/>
+            <w:r>
+              <w:rPr>
+                <w:lang w:val="en-US"/>
+              </w:rPr>
+              <w:t>["</w:t>
+            </w:r>
+            <w:proofErr w:type="spellStart"/>
             <w:r>
               <w:rPr>
                 <w:lang w:val="en-US"/>
               </w:rPr>
               <w:t>orders:creationDate</w:t>
             </w:r>
-            <w:r>
-              <w:rPr>
-                <w:lang w:val="en-US"/>
-              </w:rPr>
-              <w:t>"]?string("«dd» MMMM yyyy")</w:t>
+            <w:proofErr w:type="spellEnd"/>
+            <w:r>
+              <w:rPr>
+                <w:lang w:val="en-US"/>
+              </w:rPr>
+              <w:t>"]?string("«</w:t>
+            </w:r>
+            <w:proofErr w:type="spellStart"/>
+            <w:r>
+              <w:rPr>
+                <w:lang w:val="en-US"/>
+              </w:rPr>
+              <w:t>dd</w:t>
+            </w:r>
+            <w:proofErr w:type="spellEnd"/>
+            <w:r>
+              <w:rPr>
+                <w:lang w:val="en-US"/>
+              </w:rPr>
+              <w:t xml:space="preserve">» MMMM </w:t>
+            </w:r>
+            <w:proofErr w:type="spellStart"/>
+            <w:r>
+              <w:rPr>
+                <w:lang w:val="en-US"/>
+              </w:rPr>
+              <w:t>yyyy</w:t>
+            </w:r>
+            <w:proofErr w:type="spellEnd"/>
+            <w:r>
+              <w:rPr>
+                <w:lang w:val="en-US"/>
+              </w:rPr>
+              <w:t>")</w:t>
             </w:r>
             <w:r>
               <w:rPr>
@@ -196,7 +304,7 @@
           </w:tcPr>
           <w:p>
             <w:pPr>
-              <w:pStyle w:val="BodyText"/>
+              <w:pStyle w:val="a3"/>
               <w:ind w:left="11"/>
               <w:jc w:val="right"/>
               <w:rPr>
@@ -213,7 +321,21 @@
               <w:rPr>
                 <w:lang w:val="en-US"/>
               </w:rPr>
-              <w:t>${document.properties["</w:t>
+              <w:t>${</w:t>
+            </w:r>
+            <w:proofErr w:type="gramStart"/>
+            <w:r>
+              <w:rPr>
+                <w:lang w:val="en-US"/>
+              </w:rPr>
+              <w:t>document.properties</w:t>
+            </w:r>
+            <w:proofErr w:type="gramEnd"/>
+            <w:r>
+              <w:rPr>
+                <w:lang w:val="en-US"/>
+              </w:rPr>
+              <w:t>["</w:t>
             </w:r>
             <w:r>
               <w:rPr>
@@ -254,7 +376,7 @@
           </w:p>
           <w:p>
             <w:pPr>
-              <w:pStyle w:val="BodyText"/>
+              <w:pStyle w:val="a3"/>
               <w:jc w:val="right"/>
               <w:rPr>
                 <w:lang w:val="en-US"/>
@@ -266,7 +388,7 @@
     </w:tbl>
     <w:p>
       <w:pPr>
-        <w:pStyle w:val="BodyText"/>
+        <w:pStyle w:val="a3"/>
         <w:rPr>
           <w:lang w:val="en-US"/>
         </w:rPr>
@@ -275,16 +397,47 @@
         <w:rPr>
           <w:b/>
         </w:rPr>
-        <w:t>Подразделение:</w:t>
-      </w:r>
-      <w:r>
+        <w:t>Подразделение</w:t>
+      </w:r>
+      <w:r>
+        <w:rPr>
+          <w:b/>
+          <w:lang w:val="en-US"/>
+        </w:rPr>
+        <w:t>:</w:t>
+      </w:r>
+      <w:r>
+        <w:rPr>
+          <w:lang w:val="en-US"/>
+        </w:rPr>
         <w:t xml:space="preserve"> </w:t>
       </w:r>
       <w:r>
         <w:rPr>
           <w:lang w:val="en-US"/>
         </w:rPr>
-        <w:t>[#[#assign branches = document</w:t>
+        <w:t>[</w:t>
+      </w:r>
+      <w:proofErr w:type="gramStart"/>
+      <w:r>
+        <w:rPr>
+          <w:lang w:val="en-US"/>
+        </w:rPr>
+        <w:t>#[</w:t>
+      </w:r>
+      <w:proofErr w:type="gramEnd"/>
+      <w:r>
+        <w:rPr>
+          <w:lang w:val="en-US"/>
+        </w:rPr>
+        <w:t xml:space="preserve">#assign branches = </w:t>
+      </w:r>
+      <w:proofErr w:type="spellStart"/>
+      <w:r>
+        <w:rPr>
+          <w:lang w:val="en-US"/>
+        </w:rPr>
+        <w:t>document</w:t>
       </w:r>
       <w:r>
         <w:rPr>
@@ -296,19 +449,54 @@
         <w:rPr>
           <w:lang w:val="en-US"/>
         </w:rPr>
-        <w:t>assocs[</w:t>
-      </w:r>
-      <w:r>
-        <w:rPr>
-          <w:lang w:val="en-US"/>
-        </w:rPr>
-        <w:t>"orders:branch"</w:t>
-      </w:r>
-      <w:r>
-        <w:rPr>
-          <w:lang w:val="en-US"/>
-        </w:rPr>
-        <w:t>]![]/][#if branches?size != 0]</w:t>
+        <w:t>assocs</w:t>
+      </w:r>
+      <w:proofErr w:type="spellEnd"/>
+      <w:r>
+        <w:rPr>
+          <w:lang w:val="en-US"/>
+        </w:rPr>
+        <w:t>[</w:t>
+      </w:r>
+      <w:r>
+        <w:rPr>
+          <w:lang w:val="en-US"/>
+        </w:rPr>
+        <w:t>"</w:t>
+      </w:r>
+      <w:proofErr w:type="spellStart"/>
+      <w:r>
+        <w:rPr>
+          <w:lang w:val="en-US"/>
+        </w:rPr>
+        <w:t>orders:branch</w:t>
+      </w:r>
+      <w:proofErr w:type="spellEnd"/>
+      <w:r>
+        <w:rPr>
+          <w:lang w:val="en-US"/>
+        </w:rPr>
+        <w:t>"</w:t>
+      </w:r>
+      <w:r>
+        <w:rPr>
+          <w:lang w:val="en-US"/>
+        </w:rPr>
+        <w:t xml:space="preserve">]![]/][#if </w:t>
+      </w:r>
+      <w:proofErr w:type="spellStart"/>
+      <w:r>
+        <w:rPr>
+          <w:lang w:val="en-US"/>
+        </w:rPr>
+        <w:t>branches?size</w:t>
+      </w:r>
+      <w:proofErr w:type="spellEnd"/>
+      <w:r>
+        <w:rPr>
+          <w:lang w:val="en-US"/>
+        </w:rPr>
+        <w:t xml:space="preserve"> != 0]</w:t>
       </w:r>
       <w:r>
         <w:rPr>
@@ -326,7 +514,14 @@
         <w:rPr>
           <w:lang w:val="en-US"/>
         </w:rPr>
-        <w:t>["cm:</w:t>
+        <w:t>["</w:t>
+      </w:r>
+      <w:proofErr w:type="spellStart"/>
+      <w:r>
+        <w:rPr>
+          <w:lang w:val="en-US"/>
+        </w:rPr>
+        <w:t>cm:</w:t>
       </w:r>
       <w:r>
         <w:rPr>
@@ -334,6 +529,7 @@
         </w:rPr>
         <w:t>authorityDisplayName</w:t>
       </w:r>
+      <w:proofErr w:type="spellEnd"/>
       <w:r>
         <w:rPr>
           <w:lang w:val="en-US"/>
@@ -367,11 +563,12 @@
     </w:p>
     <w:p>
       <w:pPr>
-        <w:pStyle w:val="BodyText"/>
-        <w:rPr>
-          <w:lang w:val="en-US"/>
-        </w:rPr>
-      </w:pPr>
+        <w:pStyle w:val="a3"/>
+        <w:rPr>
+          <w:lang w:val="en-US"/>
+        </w:rPr>
+      </w:pPr>
+      <w:proofErr w:type="spellStart"/>
       <w:r>
         <w:rPr>
           <w:b/>
@@ -379,6 +576,7 @@
         </w:rPr>
         <w:t>Дело</w:t>
       </w:r>
+      <w:proofErr w:type="spellEnd"/>
       <w:r>
         <w:rPr>
           <w:b/>
@@ -396,36 +594,28 @@
         <w:rPr>
           <w:lang w:val="en-US"/>
         </w:rPr>
-        <w:t>${document.assocs["</w:t>
-      </w:r>
-      <w:r>
-        <w:rPr>
-          <w:lang w:val="en-US"/>
-        </w:rPr>
-        <w:t>orders:fileCode</w:t>
-      </w:r>
-      <w:r>
-        <w:rPr>
-          <w:lang w:val="en-US"/>
-        </w:rPr>
-        <w:t>"][0].properties["</w:t>
-      </w:r>
-      <w:r>
-        <w:rPr>
-          <w:lang w:val="en-US"/>
-        </w:rPr>
-        <w:t>idocs:fileName</w:t>
-      </w:r>
-      <w:r>
-        <w:rPr>
-          <w:lang w:val="en-US"/>
-        </w:rPr>
-        <w:t>"]!"_______________"}</w:t>
-      </w:r>
+        <w:t xml:space="preserve">[#if </w:t>
+      </w:r>
+      <w:proofErr w:type="gramStart"/>
+      <w:r>
+        <w:rPr>
+          <w:lang w:val="en-US"/>
+        </w:rPr>
+        <w:t>document.assocs</w:t>
+      </w:r>
+      <w:proofErr w:type="gramEnd"/>
+      <w:r>
+        <w:rPr>
+          <w:lang w:val="en-US"/>
+        </w:rPr>
+        <w:t>["orders:fileCode"]??]${document.assocs["orders:fileCode"][0].properties["idocs:fileName"]!"_______________"}[#else]"_______________"[/#if]</w:t>
+      </w:r>
+      <w:bookmarkStart w:id="0" w:name="_GoBack"/>
+      <w:bookmarkEnd w:id="0"/>
     </w:p>
     <w:p>
       <w:pPr>
-        <w:pStyle w:val="BodyText"/>
+        <w:pStyle w:val="a3"/>
         <w:rPr>
           <w:lang w:val="en-US"/>
         </w:rPr>
@@ -433,7 +623,7 @@
     </w:p>
     <w:p>
       <w:pPr>
-        <w:pStyle w:val="BodyText"/>
+        <w:pStyle w:val="a3"/>
         <w:jc w:val="center"/>
         <w:rPr>
           <w:sz w:val="28"/>
@@ -445,12 +635,28 @@
           <w:sz w:val="28"/>
           <w:lang w:val="en-US"/>
         </w:rPr>
-        <w:t>${document.properties["orders:header"]!"___________________________"}</w:t>
+        <w:t>${</w:t>
+      </w:r>
+      <w:proofErr w:type="gramStart"/>
+      <w:r>
+        <w:rPr>
+          <w:sz w:val="28"/>
+          <w:lang w:val="en-US"/>
+        </w:rPr>
+        <w:t>document.properties</w:t>
+      </w:r>
+      <w:proofErr w:type="gramEnd"/>
+      <w:r>
+        <w:rPr>
+          <w:sz w:val="28"/>
+          <w:lang w:val="en-US"/>
+        </w:rPr>
+        <w:t>["orders:header"]!"___________________________"}</w:t>
       </w:r>
     </w:p>
     <w:p>
       <w:pPr>
-        <w:pStyle w:val="BodyText"/>
+        <w:pStyle w:val="a3"/>
         <w:jc w:val="right"/>
         <w:rPr>
           <w:lang w:val="en-US"/>
@@ -459,7 +665,7 @@
     </w:p>
     <w:p>
       <w:pPr>
-        <w:pStyle w:val="BodyText"/>
+        <w:pStyle w:val="a3"/>
         <w:tabs>
           <w:tab w:val="left" w:pos="9033"/>
         </w:tabs>
@@ -476,7 +682,7 @@
     </w:p>
     <w:p>
       <w:pPr>
-        <w:pStyle w:val="BodyText"/>
+        <w:pStyle w:val="a3"/>
         <w:jc w:val="center"/>
         <w:rPr>
           <w:b/>
@@ -488,12 +694,44 @@
           <w:b/>
           <w:lang w:val="en-US"/>
         </w:rPr>
-        <w:t>[#[#if  ["workspace://SpacesStore/orders-cat-internal-disposal", " workspace://SpacesStore/orders-cat-internal-disposal"]?seq_contains(document.properties["tk:kind"].nodeRef)]ОБЯЗЫВАЮ[#else/]ПРИКАЗЫВАЮ[/#if]#]:</w:t>
+        <w:t>[</w:t>
+      </w:r>
+      <w:proofErr w:type="gramStart"/>
+      <w:r>
+        <w:rPr>
+          <w:b/>
+          <w:lang w:val="en-US"/>
+        </w:rPr>
+        <w:t>#[</w:t>
+      </w:r>
+      <w:proofErr w:type="gramEnd"/>
+      <w:r>
+        <w:rPr>
+          <w:b/>
+          <w:lang w:val="en-US"/>
+        </w:rPr>
+        <w:t>#if  ["workspace://</w:t>
+      </w:r>
+      <w:proofErr w:type="spellStart"/>
+      <w:r>
+        <w:rPr>
+          <w:b/>
+          <w:lang w:val="en-US"/>
+        </w:rPr>
+        <w:t>SpacesStore</w:t>
+      </w:r>
+      <w:proofErr w:type="spellEnd"/>
+      <w:r>
+        <w:rPr>
+          <w:b/>
+          <w:lang w:val="en-US"/>
+        </w:rPr>
+        <w:t>/orders-cat-internal-disposal", " workspace://SpacesStore/orders-cat-internal-disposal"]?seq_contains(document.properties["tk:kind"].nodeRef)]ОБЯЗЫВАЮ[#else/]ПРИКАЗЫВАЮ[/#if]#]:</w:t>
       </w:r>
     </w:p>
     <w:p>
       <w:pPr>
-        <w:pStyle w:val="BodyText"/>
+        <w:pStyle w:val="a3"/>
         <w:numPr>
           <w:ilvl w:val="0"/>
           <w:numId w:val="2"/>
@@ -506,7 +744,23 @@
         <w:rPr>
           <w:lang w:val="en-US"/>
         </w:rPr>
-        <w:t>${document.properties[</w:t>
+        <w:t>${</w:t>
+      </w:r>
+      <w:proofErr w:type="spellStart"/>
+      <w:proofErr w:type="gramStart"/>
+      <w:r>
+        <w:rPr>
+          <w:lang w:val="en-US"/>
+        </w:rPr>
+        <w:t>document.properties</w:t>
+      </w:r>
+      <w:proofErr w:type="spellEnd"/>
+      <w:proofErr w:type="gramEnd"/>
+      <w:r>
+        <w:rPr>
+          <w:lang w:val="en-US"/>
+        </w:rPr>
+        <w:t>[</w:t>
       </w:r>
       <w:r>
         <w:rPr>
@@ -514,12 +768,14 @@
         </w:rPr>
         <w:t>"</w:t>
       </w:r>
+      <w:proofErr w:type="spellStart"/>
       <w:r>
         <w:rPr>
           <w:lang w:val="en-US"/>
         </w:rPr>
         <w:t>idocs:summary</w:t>
       </w:r>
+      <w:proofErr w:type="spellEnd"/>
       <w:r>
         <w:rPr>
           <w:lang w:val="en-US"/>
@@ -547,7 +803,7 @@
     </w:p>
     <w:p>
       <w:pPr>
-        <w:pStyle w:val="BodyText"/>
+        <w:pStyle w:val="a3"/>
         <w:rPr>
           <w:lang w:val="en-US"/>
         </w:rPr>
@@ -555,7 +811,7 @@
     </w:p>
     <w:p>
       <w:pPr>
-        <w:pStyle w:val="BodyText"/>
+        <w:pStyle w:val="a3"/>
         <w:rPr>
           <w:lang w:val="en-US"/>
         </w:rPr>
@@ -563,17 +819,15 @@
     </w:p>
     <w:p>
       <w:pPr>
-        <w:pStyle w:val="BodyText"/>
-        <w:rPr>
-          <w:lang w:val="en-US"/>
-        </w:rPr>
-      </w:pPr>
-      <w:bookmarkStart w:id="0" w:name="_GoBack"/>
-      <w:bookmarkEnd w:id="0"/>
+        <w:pStyle w:val="a3"/>
+        <w:rPr>
+          <w:lang w:val="en-US"/>
+        </w:rPr>
+      </w:pPr>
     </w:p>
     <w:p>
       <w:pPr>
-        <w:pStyle w:val="BodyText"/>
+        <w:pStyle w:val="a3"/>
         <w:rPr>
           <w:lang w:val="en-US"/>
         </w:rPr>
@@ -581,7 +835,7 @@
     </w:p>
     <w:p>
       <w:pPr>
-        <w:pStyle w:val="BodyText"/>
+        <w:pStyle w:val="a3"/>
         <w:spacing w:after="227"/>
         <w:ind w:firstLine="729"/>
         <w:rPr>
@@ -725,64 +979,56 @@
           <w:szCs w:val="22"/>
           <w:lang w:val="en-US"/>
         </w:rPr>
-        <w:t>?substring(0, 1)?right_pad(2, ".")?left_pad(3, " ")</w:t>
-      </w:r>
-      <w:r>
-        <w:rPr>
-          <w:lang w:val="en-US"/>
-        </w:rPr>
-        <w:t>}[/#if][#if document.</w:t>
-      </w:r>
+        <w:t>?substring(0, 1)?</w:t>
+      </w:r>
+      <w:proofErr w:type="spellStart"/>
       <w:r>
         <w:rPr>
           <w:sz w:val="22"/>
           <w:szCs w:val="22"/>
           <w:lang w:val="en-US"/>
         </w:rPr>
-        <w:t>assocs["</w:t>
-      </w:r>
+        <w:t>right_pad</w:t>
+      </w:r>
+      <w:proofErr w:type="spellEnd"/>
       <w:r>
         <w:rPr>
           <w:sz w:val="22"/>
           <w:szCs w:val="22"/>
           <w:lang w:val="en-US"/>
         </w:rPr>
-        <w:t>idocs:signatory</w:t>
-      </w:r>
+        <w:t>(2, ".")?</w:t>
+      </w:r>
+      <w:proofErr w:type="spellStart"/>
       <w:r>
         <w:rPr>
           <w:sz w:val="22"/>
           <w:szCs w:val="22"/>
           <w:lang w:val="en-US"/>
         </w:rPr>
-        <w:t>"][0].</w:t>
-      </w:r>
-      <w:r>
-        <w:rPr>
-          <w:lang w:val="en-US"/>
-        </w:rPr>
-        <w:t>properties["</w:t>
-      </w:r>
-      <w:r>
-        <w:rPr>
-          <w:color w:val="000000"/>
-          <w:lang w:val="en-US"/>
-        </w:rPr>
-        <w:t>cm:middleName</w:t>
-      </w:r>
-      <w:r>
-        <w:rPr>
-          <w:lang w:val="en-US"/>
-        </w:rPr>
-        <w:t>"]??]${document.</w:t>
-      </w:r>
+        <w:t>left_pad</w:t>
+      </w:r>
+      <w:proofErr w:type="spellEnd"/>
       <w:r>
         <w:rPr>
           <w:sz w:val="22"/>
           <w:szCs w:val="22"/>
           <w:lang w:val="en-US"/>
         </w:rPr>
-        <w:t>assocs["</w:t>
+        <w:t>(3, " ")</w:t>
+      </w:r>
+      <w:r>
+        <w:rPr>
+          <w:lang w:val="en-US"/>
+        </w:rPr>
+        <w:t xml:space="preserve">}[/#if][#if </w:t>
+      </w:r>
+      <w:proofErr w:type="gramStart"/>
+      <w:r>
+        <w:rPr>
+          <w:lang w:val="en-US"/>
+        </w:rPr>
+        <w:t>document.</w:t>
       </w:r>
       <w:r>
         <w:rPr>
@@ -790,34 +1036,16 @@
           <w:szCs w:val="22"/>
           <w:lang w:val="en-US"/>
         </w:rPr>
-        <w:t>idocs:signatory</w:t>
-      </w:r>
+        <w:t>assocs</w:t>
+      </w:r>
+      <w:proofErr w:type="gramEnd"/>
       <w:r>
         <w:rPr>
           <w:sz w:val="22"/>
           <w:szCs w:val="22"/>
           <w:lang w:val="en-US"/>
         </w:rPr>
-        <w:t>"][0].</w:t>
-      </w:r>
-      <w:r>
-        <w:rPr>
-          <w:lang w:val="en-US"/>
-        </w:rPr>
-        <w:t>properties["</w:t>
-      </w:r>
-      <w:r>
-        <w:rPr>
-          <w:color w:val="000000"/>
-          <w:lang w:val="en-US"/>
-        </w:rPr>
-        <w:t>cm:middleName</w:t>
-      </w:r>
-      <w:r>
-        <w:rPr>
-          <w:lang w:val="en-US"/>
-        </w:rPr>
-        <w:t>"]</w:t>
+        <w:t>["</w:t>
       </w:r>
       <w:r>
         <w:rPr>
@@ -825,7 +1053,121 @@
           <w:szCs w:val="22"/>
           <w:lang w:val="en-US"/>
         </w:rPr>
-        <w:t>?substring(0, 1)?right_pad(2, ".")?left_pad(3, " ")</w:t>
+        <w:t>idocs:signatory</w:t>
+      </w:r>
+      <w:r>
+        <w:rPr>
+          <w:sz w:val="22"/>
+          <w:szCs w:val="22"/>
+          <w:lang w:val="en-US"/>
+        </w:rPr>
+        <w:t>"][0].</w:t>
+      </w:r>
+      <w:r>
+        <w:rPr>
+          <w:lang w:val="en-US"/>
+        </w:rPr>
+        <w:t>properties["</w:t>
+      </w:r>
+      <w:r>
+        <w:rPr>
+          <w:color w:val="000000"/>
+          <w:lang w:val="en-US"/>
+        </w:rPr>
+        <w:t>cm:middleName</w:t>
+      </w:r>
+      <w:r>
+        <w:rPr>
+          <w:lang w:val="en-US"/>
+        </w:rPr>
+        <w:t>"]??]${document.</w:t>
+      </w:r>
+      <w:r>
+        <w:rPr>
+          <w:sz w:val="22"/>
+          <w:szCs w:val="22"/>
+          <w:lang w:val="en-US"/>
+        </w:rPr>
+        <w:t>assocs["</w:t>
+      </w:r>
+      <w:r>
+        <w:rPr>
+          <w:sz w:val="22"/>
+          <w:szCs w:val="22"/>
+          <w:lang w:val="en-US"/>
+        </w:rPr>
+        <w:t>idocs:signatory</w:t>
+      </w:r>
+      <w:r>
+        <w:rPr>
+          <w:sz w:val="22"/>
+          <w:szCs w:val="22"/>
+          <w:lang w:val="en-US"/>
+        </w:rPr>
+        <w:t>"][0].</w:t>
+      </w:r>
+      <w:r>
+        <w:rPr>
+          <w:lang w:val="en-US"/>
+        </w:rPr>
+        <w:t>properties["</w:t>
+      </w:r>
+      <w:r>
+        <w:rPr>
+          <w:color w:val="000000"/>
+          <w:lang w:val="en-US"/>
+        </w:rPr>
+        <w:t>cm:middleName</w:t>
+      </w:r>
+      <w:r>
+        <w:rPr>
+          <w:lang w:val="en-US"/>
+        </w:rPr>
+        <w:t>"]</w:t>
+      </w:r>
+      <w:r>
+        <w:rPr>
+          <w:sz w:val="22"/>
+          <w:szCs w:val="22"/>
+          <w:lang w:val="en-US"/>
+        </w:rPr>
+        <w:t>?substring(0, 1)?</w:t>
+      </w:r>
+      <w:proofErr w:type="spellStart"/>
+      <w:r>
+        <w:rPr>
+          <w:sz w:val="22"/>
+          <w:szCs w:val="22"/>
+          <w:lang w:val="en-US"/>
+        </w:rPr>
+        <w:t>right_pad</w:t>
+      </w:r>
+      <w:proofErr w:type="spellEnd"/>
+      <w:r>
+        <w:rPr>
+          <w:sz w:val="22"/>
+          <w:szCs w:val="22"/>
+          <w:lang w:val="en-US"/>
+        </w:rPr>
+        <w:t>(2, ".")?</w:t>
+      </w:r>
+      <w:proofErr w:type="spellStart"/>
+      <w:r>
+        <w:rPr>
+          <w:sz w:val="22"/>
+          <w:szCs w:val="22"/>
+          <w:lang w:val="en-US"/>
+        </w:rPr>
+        <w:t>left_pad</w:t>
+      </w:r>
+      <w:proofErr w:type="spellEnd"/>
+      <w:r>
+        <w:rPr>
+          <w:sz w:val="22"/>
+          <w:szCs w:val="22"/>
+          <w:lang w:val="en-US"/>
+        </w:rPr>
+        <w:t>(3, " ")</w:t>
       </w:r>
       <w:r>
         <w:rPr>
@@ -896,7 +1238,7 @@
 </file>
 
 <file path=word/endnotes.xml><?xml version="1.0" encoding="utf-8"?>
-<w:endnotes xmlns:wpc="http://schemas.microsoft.com/office/word/2010/wordprocessingCanvas" xmlns:mo="http://schemas.microsoft.com/office/mac/office/2008/main" xmlns:mc="http://schemas.openxmlformats.org/markup-compatibility/2006" xmlns:mv="urn:schemas-microsoft-com:mac:vml" xmlns:o="urn:schemas-microsoft-com:office:office" xmlns:r="http://schemas.openxmlformats.org/officeDocument/2006/relationships" xmlns:m="http://schemas.openxmlformats.org/officeDocument/2006/math" xmlns:v="urn:schemas-microsoft-com:vml" xmlns:wp14="http://schemas.microsoft.com/office/word/2010/wordprocessingDrawing" xmlns:wp="http://schemas.openxmlformats.org/drawingml/2006/wordprocessingDrawing" xmlns:w10="urn:schemas-microsoft-com:office:word" xmlns:w="http://schemas.openxmlformats.org/wordprocessingml/2006/main" xmlns:w14="http://schemas.microsoft.com/office/word/2010/wordml" xmlns:w15="http://schemas.microsoft.com/office/word/2012/wordml" xmlns:wpg="http://schemas.microsoft.com/office/word/2010/wordprocessingGroup" xmlns:wpi="http://schemas.microsoft.com/office/word/2010/wordprocessingInk" xmlns:wne="http://schemas.microsoft.com/office/word/2006/wordml" xmlns:wps="http://schemas.microsoft.com/office/word/2010/wordprocessingShape" mc:Ignorable="w14 w15 wp14">
+<w:endnotes xmlns:wpc="http://schemas.microsoft.com/office/word/2010/wordprocessingCanvas" xmlns:cx="http://schemas.microsoft.com/office/drawing/2014/chartex" xmlns:cx1="http://schemas.microsoft.com/office/drawing/2015/9/8/chartex" xmlns:cx2="http://schemas.microsoft.com/office/drawing/2015/10/21/chartex" xmlns:cx3="http://schemas.microsoft.com/office/drawing/2016/5/9/chartex" xmlns:cx4="http://schemas.microsoft.com/office/drawing/2016/5/10/chartex" xmlns:cx5="http://schemas.microsoft.com/office/drawing/2016/5/11/chartex" xmlns:cx6="http://schemas.microsoft.com/office/drawing/2016/5/12/chartex" xmlns:cx7="http://schemas.microsoft.com/office/drawing/2016/5/13/chartex" xmlns:cx8="http://schemas.microsoft.com/office/drawing/2016/5/14/chartex" xmlns:mc="http://schemas.openxmlformats.org/markup-compatibility/2006" xmlns:aink="http://schemas.microsoft.com/office/drawing/2016/ink" xmlns:am3d="http://schemas.microsoft.com/office/drawing/2017/model3d" xmlns:o="urn:schemas-microsoft-com:office:office" xmlns:r="http://schemas.openxmlformats.org/officeDocument/2006/relationships" xmlns:m="http://schemas.openxmlformats.org/officeDocument/2006/math" xmlns:v="urn:schemas-microsoft-com:vml" xmlns:wp14="http://schemas.microsoft.com/office/word/2010/wordprocessingDrawing" xmlns:wp="http://schemas.openxmlformats.org/drawingml/2006/wordprocessingDrawing" xmlns:w10="urn:schemas-microsoft-com:office:word" xmlns:w="http://schemas.openxmlformats.org/wordprocessingml/2006/main" xmlns:w14="http://schemas.microsoft.com/office/word/2010/wordml" xmlns:w15="http://schemas.microsoft.com/office/word/2012/wordml" xmlns:w16se="http://schemas.microsoft.com/office/word/2015/wordml/symex" xmlns:wpg="http://schemas.microsoft.com/office/word/2010/wordprocessingGroup" xmlns:wpi="http://schemas.microsoft.com/office/word/2010/wordprocessingInk" xmlns:wne="http://schemas.microsoft.com/office/word/2006/wordml" xmlns:wps="http://schemas.microsoft.com/office/word/2010/wordprocessingShape" mc:Ignorable="w14 w15 w16se wp14">
   <w:endnote w:type="separator" w:id="-1">
     <w:p>
       <w:pPr>
@@ -921,7 +1263,7 @@
 </file>
 
 <file path=word/footnotes.xml><?xml version="1.0" encoding="utf-8"?>
-<w:footnotes xmlns:wpc="http://schemas.microsoft.com/office/word/2010/wordprocessingCanvas" xmlns:mo="http://schemas.microsoft.com/office/mac/office/2008/main" xmlns:mc="http://schemas.openxmlformats.org/markup-compatibility/2006" xmlns:mv="urn:schemas-microsoft-com:mac:vml" xmlns:o="urn:schemas-microsoft-com:office:office" xmlns:r="http://schemas.openxmlformats.org/officeDocument/2006/relationships" xmlns:m="http://schemas.openxmlformats.org/officeDocument/2006/math" xmlns:v="urn:schemas-microsoft-com:vml" xmlns:wp14="http://schemas.microsoft.com/office/word/2010/wordprocessingDrawing" xmlns:wp="http://schemas.openxmlformats.org/drawingml/2006/wordprocessingDrawing" xmlns:w10="urn:schemas-microsoft-com:office:word" xmlns:w="http://schemas.openxmlformats.org/wordprocessingml/2006/main" xmlns:w14="http://schemas.microsoft.com/office/word/2010/wordml" xmlns:w15="http://schemas.microsoft.com/office/word/2012/wordml" xmlns:wpg="http://schemas.microsoft.com/office/word/2010/wordprocessingGroup" xmlns:wpi="http://schemas.microsoft.com/office/word/2010/wordprocessingInk" xmlns:wne="http://schemas.microsoft.com/office/word/2006/wordml" xmlns:wps="http://schemas.microsoft.com/office/word/2010/wordprocessingShape" mc:Ignorable="w14 w15 wp14">
+<w:footnotes xmlns:wpc="http://schemas.microsoft.com/office/word/2010/wordprocessingCanvas" xmlns:cx="http://schemas.microsoft.com/office/drawing/2014/chartex" xmlns:cx1="http://schemas.microsoft.com/office/drawing/2015/9/8/chartex" xmlns:cx2="http://schemas.microsoft.com/office/drawing/2015/10/21/chartex" xmlns:cx3="http://schemas.microsoft.com/office/drawing/2016/5/9/chartex" xmlns:cx4="http://schemas.microsoft.com/office/drawing/2016/5/10/chartex" xmlns:cx5="http://schemas.microsoft.com/office/drawing/2016/5/11/chartex" xmlns:cx6="http://schemas.microsoft.com/office/drawing/2016/5/12/chartex" xmlns:cx7="http://schemas.microsoft.com/office/drawing/2016/5/13/chartex" xmlns:cx8="http://schemas.microsoft.com/office/drawing/2016/5/14/chartex" xmlns:mc="http://schemas.openxmlformats.org/markup-compatibility/2006" xmlns:aink="http://schemas.microsoft.com/office/drawing/2016/ink" xmlns:am3d="http://schemas.microsoft.com/office/drawing/2017/model3d" xmlns:o="urn:schemas-microsoft-com:office:office" xmlns:r="http://schemas.openxmlformats.org/officeDocument/2006/relationships" xmlns:m="http://schemas.openxmlformats.org/officeDocument/2006/math" xmlns:v="urn:schemas-microsoft-com:vml" xmlns:wp14="http://schemas.microsoft.com/office/word/2010/wordprocessingDrawing" xmlns:wp="http://schemas.openxmlformats.org/drawingml/2006/wordprocessingDrawing" xmlns:w10="urn:schemas-microsoft-com:office:word" xmlns:w="http://schemas.openxmlformats.org/wordprocessingml/2006/main" xmlns:w14="http://schemas.microsoft.com/office/word/2010/wordml" xmlns:w15="http://schemas.microsoft.com/office/word/2012/wordml" xmlns:w16se="http://schemas.microsoft.com/office/word/2015/wordml/symex" xmlns:wpg="http://schemas.microsoft.com/office/word/2010/wordprocessingGroup" xmlns:wpi="http://schemas.microsoft.com/office/word/2010/wordprocessingInk" xmlns:wne="http://schemas.microsoft.com/office/word/2006/wordml" xmlns:wps="http://schemas.microsoft.com/office/word/2010/wordprocessingShape" mc:Ignorable="w14 w15 w16se wp14">
   <w:footnote w:type="separator" w:id="-1">
     <w:p>
       <w:pPr>
@@ -946,10 +1288,10 @@
 </file>
 
 <file path=word/header1.xml><?xml version="1.0" encoding="utf-8"?>
-<w:hdr xmlns:wpc="http://schemas.microsoft.com/office/word/2010/wordprocessingCanvas" xmlns:mo="http://schemas.microsoft.com/office/mac/office/2008/main" xmlns:mc="http://schemas.openxmlformats.org/markup-compatibility/2006" xmlns:mv="urn:schemas-microsoft-com:mac:vml" xmlns:o="urn:schemas-microsoft-com:office:office" xmlns:r="http://schemas.openxmlformats.org/officeDocument/2006/relationships" xmlns:m="http://schemas.openxmlformats.org/officeDocument/2006/math" xmlns:v="urn:schemas-microsoft-com:vml" xmlns:wp14="http://schemas.microsoft.com/office/word/2010/wordprocessingDrawing" xmlns:wp="http://schemas.openxmlformats.org/drawingml/2006/wordprocessingDrawing" xmlns:w10="urn:schemas-microsoft-com:office:word" xmlns:w="http://schemas.openxmlformats.org/wordprocessingml/2006/main" xmlns:w14="http://schemas.microsoft.com/office/word/2010/wordml" xmlns:w15="http://schemas.microsoft.com/office/word/2012/wordml" xmlns:wpg="http://schemas.microsoft.com/office/word/2010/wordprocessingGroup" xmlns:wpi="http://schemas.microsoft.com/office/word/2010/wordprocessingInk" xmlns:wne="http://schemas.microsoft.com/office/word/2006/wordml" xmlns:wps="http://schemas.microsoft.com/office/word/2010/wordprocessingShape" mc:Ignorable="w14 w15 wp14">
+<w:hdr xmlns:wpc="http://schemas.microsoft.com/office/word/2010/wordprocessingCanvas" xmlns:cx="http://schemas.microsoft.com/office/drawing/2014/chartex" xmlns:cx1="http://schemas.microsoft.com/office/drawing/2015/9/8/chartex" xmlns:cx2="http://schemas.microsoft.com/office/drawing/2015/10/21/chartex" xmlns:cx3="http://schemas.microsoft.com/office/drawing/2016/5/9/chartex" xmlns:cx4="http://schemas.microsoft.com/office/drawing/2016/5/10/chartex" xmlns:cx5="http://schemas.microsoft.com/office/drawing/2016/5/11/chartex" xmlns:cx6="http://schemas.microsoft.com/office/drawing/2016/5/12/chartex" xmlns:cx7="http://schemas.microsoft.com/office/drawing/2016/5/13/chartex" xmlns:cx8="http://schemas.microsoft.com/office/drawing/2016/5/14/chartex" xmlns:mc="http://schemas.openxmlformats.org/markup-compatibility/2006" xmlns:aink="http://schemas.microsoft.com/office/drawing/2016/ink" xmlns:am3d="http://schemas.microsoft.com/office/drawing/2017/model3d" xmlns:o="urn:schemas-microsoft-com:office:office" xmlns:r="http://schemas.openxmlformats.org/officeDocument/2006/relationships" xmlns:m="http://schemas.openxmlformats.org/officeDocument/2006/math" xmlns:v="urn:schemas-microsoft-com:vml" xmlns:wp14="http://schemas.microsoft.com/office/word/2010/wordprocessingDrawing" xmlns:wp="http://schemas.openxmlformats.org/drawingml/2006/wordprocessingDrawing" xmlns:w10="urn:schemas-microsoft-com:office:word" xmlns:w="http://schemas.openxmlformats.org/wordprocessingml/2006/main" xmlns:w14="http://schemas.microsoft.com/office/word/2010/wordml" xmlns:w15="http://schemas.microsoft.com/office/word/2012/wordml" xmlns:w16se="http://schemas.microsoft.com/office/word/2015/wordml/symex" xmlns:wpg="http://schemas.microsoft.com/office/word/2010/wordprocessingGroup" xmlns:wpi="http://schemas.microsoft.com/office/word/2010/wordprocessingInk" xmlns:wne="http://schemas.microsoft.com/office/word/2006/wordml" xmlns:wps="http://schemas.microsoft.com/office/word/2010/wordprocessingShape" mc:Ignorable="w14 w15 w16se wp14">
   <w:p>
     <w:pPr>
-      <w:pStyle w:val="Header"/>
+      <w:pStyle w:val="ae"/>
       <w:rPr>
         <w:lang w:val="en-US"/>
       </w:rPr>
@@ -957,7 +1299,7 @@
   </w:p>
   <w:p>
     <w:pPr>
-      <w:pStyle w:val="Header"/>
+      <w:pStyle w:val="ae"/>
       <w:ind w:firstLine="709"/>
       <w:rPr>
         <w:lang w:val="en-US"/>
@@ -966,7 +1308,7 @@
   </w:p>
   <w:p>
     <w:pPr>
-      <w:pStyle w:val="Header"/>
+      <w:pStyle w:val="ae"/>
       <w:rPr>
         <w:lang w:val="en-US"/>
       </w:rPr>
@@ -974,7 +1316,7 @@
   </w:p>
   <w:p>
     <w:pPr>
-      <w:pStyle w:val="Header"/>
+      <w:pStyle w:val="ae"/>
       <w:rPr>
         <w:lang w:val="en-US"/>
       </w:rPr>
@@ -984,8 +1326,8 @@
 </file>
 
 <file path=word/numbering.xml><?xml version="1.0" encoding="utf-8"?>
-<w:numbering xmlns:wpc="http://schemas.microsoft.com/office/word/2010/wordprocessingCanvas" xmlns:mo="http://schemas.microsoft.com/office/mac/office/2008/main" xmlns:mc="http://schemas.openxmlformats.org/markup-compatibility/2006" xmlns:mv="urn:schemas-microsoft-com:mac:vml" xmlns:o="urn:schemas-microsoft-com:office:office" xmlns:r="http://schemas.openxmlformats.org/officeDocument/2006/relationships" xmlns:m="http://schemas.openxmlformats.org/officeDocument/2006/math" xmlns:v="urn:schemas-microsoft-com:vml" xmlns:wp14="http://schemas.microsoft.com/office/word/2010/wordprocessingDrawing" xmlns:wp="http://schemas.openxmlformats.org/drawingml/2006/wordprocessingDrawing" xmlns:w10="urn:schemas-microsoft-com:office:word" xmlns:w="http://schemas.openxmlformats.org/wordprocessingml/2006/main" xmlns:w14="http://schemas.microsoft.com/office/word/2010/wordml" xmlns:w15="http://schemas.microsoft.com/office/word/2012/wordml" xmlns:wpg="http://schemas.microsoft.com/office/word/2010/wordprocessingGroup" xmlns:wpi="http://schemas.microsoft.com/office/word/2010/wordprocessingInk" xmlns:wne="http://schemas.microsoft.com/office/word/2006/wordml" xmlns:wps="http://schemas.microsoft.com/office/word/2010/wordprocessingShape" mc:Ignorable="w14 w15 wp14">
-  <w:abstractNum w:abstractNumId="0">
+<w:numbering xmlns:wpc="http://schemas.microsoft.com/office/word/2010/wordprocessingCanvas" xmlns:cx="http://schemas.microsoft.com/office/drawing/2014/chartex" xmlns:cx1="http://schemas.microsoft.com/office/drawing/2015/9/8/chartex" xmlns:cx2="http://schemas.microsoft.com/office/drawing/2015/10/21/chartex" xmlns:cx3="http://schemas.microsoft.com/office/drawing/2016/5/9/chartex" xmlns:cx4="http://schemas.microsoft.com/office/drawing/2016/5/10/chartex" xmlns:cx5="http://schemas.microsoft.com/office/drawing/2016/5/11/chartex" xmlns:cx6="http://schemas.microsoft.com/office/drawing/2016/5/12/chartex" xmlns:cx7="http://schemas.microsoft.com/office/drawing/2016/5/13/chartex" xmlns:cx8="http://schemas.microsoft.com/office/drawing/2016/5/14/chartex" xmlns:mc="http://schemas.openxmlformats.org/markup-compatibility/2006" xmlns:aink="http://schemas.microsoft.com/office/drawing/2016/ink" xmlns:am3d="http://schemas.microsoft.com/office/drawing/2017/model3d" xmlns:o="urn:schemas-microsoft-com:office:office" xmlns:r="http://schemas.openxmlformats.org/officeDocument/2006/relationships" xmlns:m="http://schemas.openxmlformats.org/officeDocument/2006/math" xmlns:v="urn:schemas-microsoft-com:vml" xmlns:wp14="http://schemas.microsoft.com/office/word/2010/wordprocessingDrawing" xmlns:wp="http://schemas.openxmlformats.org/drawingml/2006/wordprocessingDrawing" xmlns:w10="urn:schemas-microsoft-com:office:word" xmlns:w="http://schemas.openxmlformats.org/wordprocessingml/2006/main" xmlns:w14="http://schemas.microsoft.com/office/word/2010/wordml" xmlns:w15="http://schemas.microsoft.com/office/word/2012/wordml" xmlns:w16se="http://schemas.microsoft.com/office/word/2015/wordml/symex" xmlns:wpg="http://schemas.microsoft.com/office/word/2010/wordprocessingGroup" xmlns:wpi="http://schemas.microsoft.com/office/word/2010/wordprocessingInk" xmlns:wne="http://schemas.microsoft.com/office/word/2006/wordml" xmlns:wps="http://schemas.microsoft.com/office/word/2010/wordprocessingShape" mc:Ignorable="w14 w15 w16se wp14">
+  <w:abstractNum w:abstractNumId="0" w15:restartNumberingAfterBreak="0">
     <w:nsid w:val="235A6988"/>
     <w:multiLevelType w:val="hybridMultilevel"/>
     <w:tmpl w:val="83A03ADA"/>
@@ -1098,7 +1440,7 @@
       </w:rPr>
     </w:lvl>
   </w:abstractNum>
-  <w:abstractNum w:abstractNumId="1">
+  <w:abstractNum w:abstractNumId="1" w15:restartNumberingAfterBreak="0">
     <w:nsid w:val="63310F31"/>
     <w:multiLevelType w:val="hybridMultilevel"/>
     <w:tmpl w:val="E368A5DE"/>
@@ -1194,7 +1536,7 @@
 </file>
 
 <file path=word/styles.xml><?xml version="1.0" encoding="utf-8"?>
-<w:styles xmlns:mc="http://schemas.openxmlformats.org/markup-compatibility/2006" xmlns:r="http://schemas.openxmlformats.org/officeDocument/2006/relationships" xmlns:w="http://schemas.openxmlformats.org/wordprocessingml/2006/main" xmlns:w14="http://schemas.microsoft.com/office/word/2010/wordml" xmlns:w15="http://schemas.microsoft.com/office/word/2012/wordml" mc:Ignorable="w14 w15">
+<w:styles xmlns:mc="http://schemas.openxmlformats.org/markup-compatibility/2006" xmlns:r="http://schemas.openxmlformats.org/officeDocument/2006/relationships" xmlns:w="http://schemas.openxmlformats.org/wordprocessingml/2006/main" xmlns:w14="http://schemas.microsoft.com/office/word/2010/wordml" xmlns:w15="http://schemas.microsoft.com/office/word/2012/wordml" xmlns:w16se="http://schemas.microsoft.com/office/word/2015/wordml/symex" mc:Ignorable="w14 w15 w16se">
   <w:docDefaults>
     <w:rPrDefault>
       <w:rPr>
@@ -1210,7 +1552,7 @@
       </w:pPr>
     </w:pPrDefault>
   </w:docDefaults>
-  <w:latentStyles w:defLockedState="0" w:defUIPriority="99" w:defSemiHidden="0" w:defUnhideWhenUsed="0" w:defQFormat="0" w:count="382">
+  <w:latentStyles w:defLockedState="0" w:defUIPriority="99" w:defSemiHidden="0" w:defUnhideWhenUsed="0" w:defQFormat="0" w:count="375">
     <w:lsdException w:name="Normal" w:uiPriority="0" w:qFormat="1"/>
     <w:lsdException w:name="heading 1" w:uiPriority="9" w:qFormat="1"/>
     <w:lsdException w:name="heading 2" w:semiHidden="1" w:uiPriority="9" w:unhideWhenUsed="1" w:qFormat="1"/>
@@ -1367,15 +1709,6 @@
     <w:lsdException w:name="Balloon Text" w:semiHidden="1" w:unhideWhenUsed="1"/>
     <w:lsdException w:name="Table Grid" w:uiPriority="59"/>
     <w:lsdException w:name="Table Theme" w:semiHidden="1" w:unhideWhenUsed="1"/>
-    <w:lsdException w:name="Note Level 1" w:semiHidden="1" w:unhideWhenUsed="1"/>
-    <w:lsdException w:name="Note Level 2" w:semiHidden="1" w:unhideWhenUsed="1"/>
-    <w:lsdException w:name="Note Level 3" w:semiHidden="1" w:unhideWhenUsed="1"/>
-    <w:lsdException w:name="Note Level 4" w:semiHidden="1" w:unhideWhenUsed="1"/>
-    <w:lsdException w:name="Note Level 5" w:semiHidden="1" w:unhideWhenUsed="1"/>
-    <w:lsdException w:name="Note Level 6" w:semiHidden="1" w:unhideWhenUsed="1"/>
-    <w:lsdException w:name="Note Level 7" w:semiHidden="1" w:unhideWhenUsed="1"/>
-    <w:lsdException w:name="Note Level 8" w:semiHidden="1" w:unhideWhenUsed="1"/>
-    <w:lsdException w:name="Note Level 9" w:semiHidden="1" w:unhideWhenUsed="1"/>
     <w:lsdException w:name="Placeholder Text" w:semiHidden="1"/>
     <w:lsdException w:name="No Spacing" w:uiPriority="1" w:qFormat="1"/>
     <w:lsdException w:name="Light Shading" w:uiPriority="60"/>
@@ -1594,7 +1927,7 @@
     <w:lsdException w:name="Mention" w:semiHidden="1" w:unhideWhenUsed="1"/>
     <w:lsdException w:name="Smart Hyperlink" w:semiHidden="1" w:unhideWhenUsed="1"/>
   </w:latentStyles>
-  <w:style w:type="paragraph" w:default="1" w:styleId="Normal">
+  <w:style w:type="paragraph" w:default="1" w:styleId="a">
     <w:name w:val="Normal"/>
     <w:rsid w:val="002D4C1D"/>
     <w:pPr>
@@ -1609,9 +1942,9 @@
       <w:lang w:eastAsia="zh-CN" w:bidi="hi-IN"/>
     </w:rPr>
   </w:style>
-  <w:style w:type="paragraph" w:styleId="Heading1">
+  <w:style w:type="paragraph" w:styleId="1">
     <w:name w:val="heading 1"/>
-    <w:basedOn w:val="a"/>
+    <w:basedOn w:val="10"/>
     <w:rsid w:val="002D4C1D"/>
     <w:pPr>
       <w:outlineLvl w:val="0"/>
@@ -1623,9 +1956,9 @@
       <w:szCs w:val="32"/>
     </w:rPr>
   </w:style>
-  <w:style w:type="paragraph" w:styleId="Heading2">
+  <w:style w:type="paragraph" w:styleId="2">
     <w:name w:val="heading 2"/>
-    <w:basedOn w:val="a"/>
+    <w:basedOn w:val="10"/>
     <w:rsid w:val="002D4C1D"/>
     <w:pPr>
       <w:outlineLvl w:val="1"/>
@@ -1637,9 +1970,9 @@
       <w:iCs/>
     </w:rPr>
   </w:style>
-  <w:style w:type="paragraph" w:styleId="Heading3">
+  <w:style w:type="paragraph" w:styleId="3">
     <w:name w:val="heading 3"/>
-    <w:basedOn w:val="a"/>
+    <w:basedOn w:val="10"/>
     <w:rsid w:val="002D4C1D"/>
     <w:pPr>
       <w:outlineLvl w:val="2"/>
@@ -1649,13 +1982,13 @@
       <w:bCs/>
     </w:rPr>
   </w:style>
-  <w:style w:type="character" w:default="1" w:styleId="DefaultParagraphFont">
+  <w:style w:type="character" w:default="1" w:styleId="a0">
     <w:name w:val="Default Paragraph Font"/>
     <w:uiPriority w:val="1"/>
     <w:semiHidden/>
     <w:unhideWhenUsed/>
   </w:style>
-  <w:style w:type="table" w:default="1" w:styleId="TableNormal">
+  <w:style w:type="table" w:default="1" w:styleId="a1">
     <w:name w:val="Normal Table"/>
     <w:uiPriority w:val="99"/>
     <w:semiHidden/>
@@ -1670,7 +2003,7 @@
       </w:tblCellMar>
     </w:tblPr>
   </w:style>
-  <w:style w:type="numbering" w:default="1" w:styleId="NoList">
+  <w:style w:type="numbering" w:default="1" w:styleId="a2">
     <w:name w:val="No List"/>
     <w:uiPriority w:val="99"/>
     <w:semiHidden/>
@@ -1683,10 +2016,10 @@
       <w:u w:val="none"/>
     </w:rPr>
   </w:style>
-  <w:style w:type="paragraph" w:customStyle="1" w:styleId="a">
-    <w:name w:val="Заголовок"/>
-    <w:basedOn w:val="Normal"/>
-    <w:next w:val="BodyText"/>
+  <w:style w:type="paragraph" w:customStyle="1" w:styleId="10">
+    <w:name w:val="Заголовок1"/>
+    <w:basedOn w:val="a"/>
+    <w:next w:val="a3"/>
     <w:rsid w:val="002D4C1D"/>
     <w:pPr>
       <w:keepNext/>
@@ -1698,23 +2031,23 @@
       <w:szCs w:val="28"/>
     </w:rPr>
   </w:style>
-  <w:style w:type="paragraph" w:styleId="BodyText">
+  <w:style w:type="paragraph" w:styleId="a3">
     <w:name w:val="Body Text"/>
-    <w:basedOn w:val="Normal"/>
-    <w:link w:val="BodyTextChar"/>
+    <w:basedOn w:val="a"/>
+    <w:link w:val="a4"/>
     <w:rsid w:val="002D4C1D"/>
     <w:pPr>
       <w:spacing w:after="120"/>
     </w:pPr>
   </w:style>
-  <w:style w:type="paragraph" w:styleId="List">
+  <w:style w:type="paragraph" w:styleId="a5">
     <w:name w:val="List"/>
-    <w:basedOn w:val="BodyText"/>
+    <w:basedOn w:val="a3"/>
     <w:rsid w:val="002D4C1D"/>
   </w:style>
-  <w:style w:type="paragraph" w:styleId="Title">
+  <w:style w:type="paragraph" w:styleId="a6">
     <w:name w:val="Title"/>
-    <w:basedOn w:val="Normal"/>
+    <w:basedOn w:val="a"/>
     <w:rsid w:val="002D4C1D"/>
     <w:pPr>
       <w:suppressLineNumbers/>
@@ -1725,17 +2058,17 @@
       <w:iCs/>
     </w:rPr>
   </w:style>
-  <w:style w:type="paragraph" w:styleId="IndexHeading">
+  <w:style w:type="paragraph" w:styleId="a7">
     <w:name w:val="index heading"/>
-    <w:basedOn w:val="Normal"/>
+    <w:basedOn w:val="a"/>
     <w:rsid w:val="002D4C1D"/>
     <w:pPr>
       <w:suppressLineNumbers/>
     </w:pPr>
   </w:style>
-  <w:style w:type="paragraph" w:customStyle="1" w:styleId="a0">
+  <w:style w:type="paragraph" w:customStyle="1" w:styleId="a8">
     <w:name w:val="Заглавие"/>
-    <w:basedOn w:val="Normal"/>
+    <w:basedOn w:val="a"/>
     <w:rsid w:val="002D4C1D"/>
     <w:pPr>
       <w:tabs>
@@ -1751,18 +2084,18 @@
       <w:szCs w:val="20"/>
     </w:rPr>
   </w:style>
-  <w:style w:type="paragraph" w:styleId="BlockText">
+  <w:style w:type="paragraph" w:styleId="a9">
     <w:name w:val="Block Text"/>
-    <w:basedOn w:val="Normal"/>
+    <w:basedOn w:val="a"/>
     <w:rsid w:val="002D4C1D"/>
     <w:pPr>
       <w:spacing w:after="283"/>
       <w:ind w:left="567" w:right="567"/>
     </w:pPr>
   </w:style>
-  <w:style w:type="paragraph" w:styleId="Subtitle">
+  <w:style w:type="paragraph" w:styleId="aa">
     <w:name w:val="Subtitle"/>
-    <w:basedOn w:val="a"/>
+    <w:basedOn w:val="10"/>
     <w:rsid w:val="002D4C1D"/>
     <w:pPr>
       <w:jc w:val="center"/>
@@ -1772,18 +2105,18 @@
       <w:iCs/>
     </w:rPr>
   </w:style>
-  <w:style w:type="paragraph" w:styleId="ListParagraph">
+  <w:style w:type="paragraph" w:styleId="ab">
     <w:name w:val="List Paragraph"/>
-    <w:basedOn w:val="Normal"/>
+    <w:basedOn w:val="a"/>
     <w:rsid w:val="002D4C1D"/>
     <w:pPr>
       <w:ind w:left="720"/>
       <w:contextualSpacing/>
     </w:pPr>
   </w:style>
-  <w:style w:type="paragraph" w:customStyle="1" w:styleId="a1">
+  <w:style w:type="paragraph" w:customStyle="1" w:styleId="ac">
     <w:name w:val="Текст в заданном формате"/>
-    <w:basedOn w:val="Normal"/>
+    <w:basedOn w:val="a"/>
     <w:rsid w:val="002D4C1D"/>
     <w:pPr>
       <w:spacing w:after="0"/>
@@ -1809,20 +2142,20 @@
       <w:lang w:eastAsia="ar-SA" w:bidi="hi-IN"/>
     </w:rPr>
   </w:style>
-  <w:style w:type="paragraph" w:customStyle="1" w:styleId="a2">
+  <w:style w:type="paragraph" w:customStyle="1" w:styleId="ad">
     <w:name w:val="Содержимое таблицы"/>
-    <w:basedOn w:val="Normal"/>
+    <w:basedOn w:val="a"/>
     <w:rsid w:val="002D4C1D"/>
   </w:style>
-  <w:style w:type="paragraph" w:styleId="Header">
+  <w:style w:type="paragraph" w:styleId="ae">
     <w:name w:val="header"/>
-    <w:basedOn w:val="Normal"/>
+    <w:basedOn w:val="a"/>
     <w:rsid w:val="002D4C1D"/>
   </w:style>
-  <w:style w:type="paragraph" w:styleId="Footer">
+  <w:style w:type="paragraph" w:styleId="af">
     <w:name w:val="footer"/>
-    <w:basedOn w:val="Normal"/>
-    <w:link w:val="FooterChar"/>
+    <w:basedOn w:val="a"/>
+    <w:link w:val="af0"/>
     <w:uiPriority w:val="99"/>
     <w:unhideWhenUsed/>
     <w:rsid w:val="004547C2"/>
@@ -1838,10 +2171,10 @@
       <w:szCs w:val="21"/>
     </w:rPr>
   </w:style>
-  <w:style w:type="character" w:customStyle="1" w:styleId="FooterChar">
-    <w:name w:val="Footer Char"/>
-    <w:basedOn w:val="DefaultParagraphFont"/>
-    <w:link w:val="Footer"/>
+  <w:style w:type="character" w:customStyle="1" w:styleId="af0">
+    <w:name w:val="Нижний колонтитул Знак"/>
+    <w:basedOn w:val="a0"/>
+    <w:link w:val="af"/>
     <w:uiPriority w:val="99"/>
     <w:rsid w:val="004547C2"/>
     <w:rPr>
@@ -1852,9 +2185,9 @@
       <w:lang w:eastAsia="zh-CN" w:bidi="hi-IN"/>
     </w:rPr>
   </w:style>
-  <w:style w:type="paragraph" w:styleId="NormalWeb">
+  <w:style w:type="paragraph" w:styleId="af1">
     <w:name w:val="Normal (Web)"/>
-    <w:basedOn w:val="Normal"/>
+    <w:basedOn w:val="a"/>
     <w:uiPriority w:val="99"/>
     <w:unhideWhenUsed/>
     <w:rsid w:val="00787565"/>
@@ -1869,9 +2202,9 @@
       <w:lang w:eastAsia="ru-RU" w:bidi="ar-SA"/>
     </w:rPr>
   </w:style>
-  <w:style w:type="character" w:styleId="HTMLTypewriter">
+  <w:style w:type="character" w:styleId="HTML">
     <w:name w:val="HTML Typewriter"/>
-    <w:basedOn w:val="DefaultParagraphFont"/>
+    <w:basedOn w:val="a0"/>
     <w:uiPriority w:val="99"/>
     <w:semiHidden/>
     <w:unhideWhenUsed/>
@@ -1882,10 +2215,10 @@
       <w:szCs w:val="20"/>
     </w:rPr>
   </w:style>
-  <w:style w:type="paragraph" w:styleId="BalloonText">
+  <w:style w:type="paragraph" w:styleId="af2">
     <w:name w:val="Balloon Text"/>
-    <w:basedOn w:val="Normal"/>
-    <w:link w:val="BalloonTextChar"/>
+    <w:basedOn w:val="a"/>
+    <w:link w:val="af3"/>
     <w:uiPriority w:val="99"/>
     <w:semiHidden/>
     <w:unhideWhenUsed/>
@@ -1899,10 +2232,10 @@
       <w:szCs w:val="14"/>
     </w:rPr>
   </w:style>
-  <w:style w:type="character" w:customStyle="1" w:styleId="BalloonTextChar">
-    <w:name w:val="Balloon Text Char"/>
-    <w:basedOn w:val="DefaultParagraphFont"/>
-    <w:link w:val="BalloonText"/>
+  <w:style w:type="character" w:customStyle="1" w:styleId="af3">
+    <w:name w:val="Текст выноски Знак"/>
+    <w:basedOn w:val="a0"/>
+    <w:link w:val="af2"/>
     <w:uiPriority w:val="99"/>
     <w:semiHidden/>
     <w:rsid w:val="00775EBC"/>
@@ -1914,16 +2247,15 @@
       <w:lang w:eastAsia="zh-CN" w:bidi="hi-IN"/>
     </w:rPr>
   </w:style>
-  <w:style w:type="table" w:styleId="TableGrid">
+  <w:style w:type="table" w:styleId="af4">
     <w:name w:val="Table Grid"/>
-    <w:basedOn w:val="TableNormal"/>
+    <w:basedOn w:val="a1"/>
     <w:uiPriority w:val="59"/>
     <w:rsid w:val="00863784"/>
     <w:pPr>
       <w:spacing w:after="0" w:line="240" w:lineRule="auto"/>
     </w:pPr>
     <w:tblPr>
-      <w:tblInd w:w="0" w:type="dxa"/>
       <w:tblBorders>
         <w:top w:val="single" w:sz="4" w:space="0" w:color="auto"/>
         <w:left w:val="single" w:sz="4" w:space="0" w:color="auto"/>
@@ -1932,18 +2264,12 @@
         <w:insideH w:val="single" w:sz="4" w:space="0" w:color="auto"/>
         <w:insideV w:val="single" w:sz="4" w:space="0" w:color="auto"/>
       </w:tblBorders>
-      <w:tblCellMar>
-        <w:top w:w="0" w:type="dxa"/>
-        <w:left w:w="108" w:type="dxa"/>
-        <w:bottom w:w="0" w:type="dxa"/>
-        <w:right w:w="108" w:type="dxa"/>
-      </w:tblCellMar>
     </w:tblPr>
   </w:style>
-  <w:style w:type="character" w:customStyle="1" w:styleId="BodyTextChar">
-    <w:name w:val="Body Text Char"/>
-    <w:basedOn w:val="DefaultParagraphFont"/>
-    <w:link w:val="BodyText"/>
+  <w:style w:type="character" w:customStyle="1" w:styleId="a4">
+    <w:name w:val="Основной текст Знак"/>
+    <w:basedOn w:val="a0"/>
+    <w:link w:val="a3"/>
     <w:rsid w:val="00B2118A"/>
     <w:rPr>
       <w:rFonts w:ascii="Times New Roman" w:eastAsia="DejaVu Sans" w:hAnsi="Times New Roman" w:cs="Lohit Hindi"/>

</xml_diff>